<commit_message>
eva popravla mojo nepismenost
</commit_message>
<xml_diff>
--- a/poročilo RG.docx
+++ b/poročilo RG.docx
@@ -95,6 +95,20 @@
           <w:rFonts w:cs="Times New Roman"/>
         </w:rPr>
       </w:pPr>
+      <w:r>
+        <w:rPr>
+          <w:rFonts w:cs="Times New Roman"/>
+        </w:rPr>
+        <w:t>Večna pot 113, Ljubljana</w:t>
+      </w:r>
+    </w:p>
+    <w:p>
+      <w:pPr>
+        <w:jc w:val="center"/>
+        <w:rPr>
+          <w:rFonts w:cs="Times New Roman"/>
+        </w:rPr>
+      </w:pPr>
     </w:p>
     <w:p>
       <w:pPr>
@@ -360,14 +374,12 @@
       </w:r>
     </w:p>
     <w:p>
+      <w:pPr>
+        <w:pStyle w:val="Naslov1"/>
+      </w:pPr>
       <w:r>
         <w:br w:type="page"/>
       </w:r>
-    </w:p>
-    <w:p>
-      <w:pPr>
-        <w:pStyle w:val="Naslov1"/>
-      </w:pPr>
       <w:r>
         <w:lastRenderedPageBreak/>
         <w:t>Pregled igre</w:t>
@@ -375,7 +387,103 @@
     </w:p>
     <w:p>
       <w:r>
-        <w:t>Igra OMEN je raziskovalna igra z nalogami, ki igralca izzove, da s tehniko premikanja in uporabo moči vpliva na okolje s ciljem napredovanja skozi tempelj. Igralec se prebudi u sobi, z katere nima možnosti izhod, zato mu preostane le pot naprej. Okrašene stene, skrivnostna znamenja v razpokanih tleh pa namigujejo na kreacije stare civilizacije, tempelj namenjen neznani in neodkriti skrivnosti.</w:t>
+        <w:t>Igra OMEN je raziskovalna igra z nalogami, ki igralca izzove</w:t>
+      </w:r>
+      <w:r>
+        <w:t>jo</w:t>
+      </w:r>
+      <w:r>
+        <w:t>, da s tehniko premikanja in uporabo moči vpliva na okolje</w:t>
+      </w:r>
+      <w:r>
+        <w:t xml:space="preserve"> </w:t>
+      </w:r>
+      <w:r>
+        <w:t>ter</w:t>
+      </w:r>
+      <w:r>
+        <w:t xml:space="preserve"> ima </w:t>
+      </w:r>
+      <w:r>
+        <w:t>cilj</w:t>
+      </w:r>
+      <w:r>
+        <w:t>, da</w:t>
+      </w:r>
+      <w:r>
+        <w:t xml:space="preserve"> napred</w:t>
+      </w:r>
+      <w:r>
+        <w:t>uje</w:t>
+      </w:r>
+      <w:r>
+        <w:t xml:space="preserve"> skozi tempelj. </w:t>
+      </w:r>
+      <w:r>
+        <w:t>Na začetku igre se i</w:t>
+      </w:r>
+      <w:r>
+        <w:t>grale</w:t>
+      </w:r>
+      <w:r>
+        <w:t>c</w:t>
+      </w:r>
+      <w:r>
+        <w:t xml:space="preserve"> prebudi </w:t>
+      </w:r>
+      <w:r>
+        <w:t xml:space="preserve">v </w:t>
+      </w:r>
+      <w:r>
+        <w:t>sobi</w:t>
+      </w:r>
+      <w:r>
+        <w:t xml:space="preserve"> brez izhoda, zato</w:t>
+      </w:r>
+      <w:r>
+        <w:t xml:space="preserve"> mu preostane le</w:t>
+      </w:r>
+      <w:r>
+        <w:t xml:space="preserve"> to, da gre</w:t>
+      </w:r>
+      <w:r>
+        <w:t xml:space="preserve"> naprej. </w:t>
+      </w:r>
+      <w:r>
+        <w:t>Okolica ima o</w:t>
+      </w:r>
+      <w:r>
+        <w:t>krašene stene</w:t>
+      </w:r>
+      <w:r>
+        <w:t xml:space="preserve"> in</w:t>
+      </w:r>
+      <w:r>
+        <w:t xml:space="preserve"> skrivnostna znamenja v razpokanih tleh</w:t>
+      </w:r>
+      <w:r>
+        <w:t>, ki</w:t>
+      </w:r>
+      <w:r>
+        <w:t xml:space="preserve"> namigujejo na </w:t>
+      </w:r>
+      <w:r>
+        <w:t xml:space="preserve">stvaritev </w:t>
+      </w:r>
+      <w:r>
+        <w:t xml:space="preserve">stare civilizacije, </w:t>
+      </w:r>
+      <w:r>
+        <w:t xml:space="preserve">katere </w:t>
+      </w:r>
+      <w:r>
+        <w:t xml:space="preserve">tempelj </w:t>
+      </w:r>
+      <w:r>
+        <w:t xml:space="preserve">je </w:t>
+      </w:r>
+      <w:r>
+        <w:t>namenjen neznani in neodkriti skrivnosti.</w:t>
       </w:r>
     </w:p>
     <w:p/>
@@ -399,10 +507,70 @@
     </w:p>
     <w:p>
       <w:r>
-        <w:t xml:space="preserve">Vizualni aspekt je v igrah vedno zelo pomemben, le ta ustvari atmosfero in želen ambient, ki v nas vzpodbudi željo po igranju in raziskovanju. Seveda je v večini primerov to tisto, kar igralca lahko na prvi pogled pritegne ali odvre od igranja. </w:t>
-      </w:r>
-    </w:p>
-    <w:p>
+        <w:t xml:space="preserve">Vizualni </w:t>
+      </w:r>
+      <w:r>
+        <w:t xml:space="preserve">element </w:t>
+      </w:r>
+      <w:r>
+        <w:t xml:space="preserve">je v igrah </w:t>
+      </w:r>
+      <w:r>
+        <w:t>izredno</w:t>
+      </w:r>
+      <w:r>
+        <w:t xml:space="preserve"> pomemben,</w:t>
+      </w:r>
+      <w:r>
+        <w:t xml:space="preserve"> saj</w:t>
+      </w:r>
+      <w:r>
+        <w:t xml:space="preserve"> le</w:t>
+      </w:r>
+      <w:r>
+        <w:t>-</w:t>
+      </w:r>
+      <w:r>
+        <w:t xml:space="preserve">ta ustvari atmosfero in želen ambient, ki v nas vzpodbudi željo po igranju in raziskovanju. </w:t>
+      </w:r>
+      <w:r>
+        <w:t>V</w:t>
+      </w:r>
+      <w:r>
+        <w:t xml:space="preserve"> večini primerov</w:t>
+      </w:r>
+      <w:r>
+        <w:t xml:space="preserve"> je ravno</w:t>
+      </w:r>
+      <w:r>
+        <w:t xml:space="preserve"> </w:t>
+      </w:r>
+      <w:r>
+        <w:t>vizualni koncept tisto</w:t>
+      </w:r>
+      <w:r>
+        <w:t xml:space="preserve">, kar igralca lahko na prvi pogled pritegne ali odvre od igranja. </w:t>
+      </w:r>
+    </w:p>
+    <w:p>
+      <w:r>
+        <w:t xml:space="preserve">Ne glede na to, da </w:t>
+      </w:r>
+      <w:r>
+        <w:t>vizualizacija</w:t>
+      </w:r>
+      <w:r>
+        <w:t xml:space="preserve"> ni </w:t>
+      </w:r>
+      <w:r>
+        <w:t>najin</w:t>
+      </w:r>
+      <w:r>
+        <w:t>o glavno področje</w:t>
+      </w:r>
+      <w:r>
+        <w:t xml:space="preserve">, sva se vseeno </w:t>
+      </w:r>
       <w:r>
         <w:rPr>
           <w:noProof/>
@@ -472,7 +640,34 @@
         </w:drawing>
       </w:r>
       <w:r>
-        <w:t xml:space="preserve">Želela sva se izkazati tudi v tem, saj sva imela v grobem že nekaj izkušenj z programom </w:t>
+        <w:t>ž</w:t>
+      </w:r>
+      <w:r>
+        <w:t xml:space="preserve">elela izkazati tudi v tem, saj sva </w:t>
+      </w:r>
+      <w:r>
+        <w:t>v</w:t>
+      </w:r>
+      <w:r>
+        <w:t xml:space="preserve"> grobem </w:t>
+      </w:r>
+      <w:r>
+        <w:t>že</w:t>
+      </w:r>
+      <w:r>
+        <w:t xml:space="preserve"> imela</w:t>
+      </w:r>
+      <w:r>
+        <w:t xml:space="preserve"> nekaj izkušenj </w:t>
+      </w:r>
+      <w:r>
+        <w:t>s</w:t>
+      </w:r>
+      <w:r>
+        <w:t xml:space="preserve"> programom </w:t>
+      </w:r>
+      <w:r>
+        <w:t>'</w:t>
       </w:r>
       <w:proofErr w:type="spellStart"/>
       <w:r>
@@ -480,7 +675,49 @@
       </w:r>
       <w:proofErr w:type="spellEnd"/>
       <w:r>
-        <w:t>. Te izkušnje pa sprva niso bile dovolj, zato sva morala najina obzorja razširiti in se naučiti še veliko več.</w:t>
+        <w:t>'</w:t>
+      </w:r>
+      <w:r>
+        <w:t xml:space="preserve">. </w:t>
+      </w:r>
+      <w:r>
+        <w:t>A s</w:t>
+      </w:r>
+      <w:r>
+        <w:t>prv</w:t>
+      </w:r>
+      <w:r>
+        <w:t>a te izkušnje</w:t>
+      </w:r>
+      <w:r>
+        <w:t xml:space="preserve"> niso bile</w:t>
+      </w:r>
+      <w:r>
+        <w:t xml:space="preserve"> zadostne</w:t>
+      </w:r>
+      <w:r>
+        <w:t xml:space="preserve">, zato sva </w:t>
+      </w:r>
+      <w:r>
+        <w:t xml:space="preserve">se </w:t>
+      </w:r>
+      <w:r>
+        <w:t xml:space="preserve">morala </w:t>
+      </w:r>
+      <w:r>
+        <w:t>poglobiti</w:t>
+      </w:r>
+      <w:r>
+        <w:t xml:space="preserve"> in razširiti najina obzorja ter s tem </w:t>
+      </w:r>
+      <w:r>
+        <w:t xml:space="preserve">pridobiti </w:t>
+      </w:r>
+      <w:r>
+        <w:t>dodatne sposobnosti</w:t>
+      </w:r>
+      <w:r>
+        <w:t xml:space="preserve"> in znanje.</w:t>
       </w:r>
     </w:p>
     <w:p>
@@ -508,15 +745,36 @@
         <w:t>e</w:t>
       </w:r>
       <w:r>
-        <w:t>c sva naredila sama,</w:t>
-      </w:r>
-      <w:r>
-        <w:t xml:space="preserve"> predstavlja možička, oblečenega v rdečo haljo. Gre za glavnega in edinega karakterja v igri, seveda le tega tudi upravljamo.</w:t>
-      </w:r>
-    </w:p>
-    <w:p>
-      <w:r>
-        <w:t>Igralec ima izdelane tudi animacije, kot so hoja, čakanje na odziv in uporaba moči.</w:t>
+        <w:t xml:space="preserve">c sva </w:t>
+      </w:r>
+      <w:r>
+        <w:t xml:space="preserve">oblikovala </w:t>
+      </w:r>
+      <w:r>
+        <w:t>sama,</w:t>
+      </w:r>
+      <w:r>
+        <w:t xml:space="preserve"> ta</w:t>
+      </w:r>
+      <w:r>
+        <w:t xml:space="preserve"> predstavlja možička, oblečenega v rdečo haljo. Gre za glavnega in edinega karakterja v igri, </w:t>
+      </w:r>
+      <w:r>
+        <w:t>zato</w:t>
+      </w:r>
+      <w:r>
+        <w:t xml:space="preserve"> le tega tudi upravljamo.</w:t>
+      </w:r>
+    </w:p>
+    <w:p>
+      <w:r>
+        <w:t>Igralec ima izdelane tudi</w:t>
+      </w:r>
+      <w:r>
+        <w:t xml:space="preserve"> razne</w:t>
+      </w:r>
+      <w:r>
+        <w:t xml:space="preserve"> animacije, kot so hoja, čakanje na odziv in uporaba moči.</w:t>
       </w:r>
     </w:p>
     <w:bookmarkEnd w:id="3"/>
@@ -633,7 +891,7 @@
                 <v:stroke joinstyle="miter"/>
                 <v:path gradientshapeok="t" o:connecttype="rect"/>
               </v:shapetype>
-              <v:shape id="Polje z besedilom 3" o:spid="_x0000_s1026" type="#_x0000_t202" style="position:absolute;margin-left:264.55pt;margin-top:16.35pt;width:193.1pt;height:.05pt;z-index:-251656192;visibility:visible;mso-wrap-style:square;mso-wrap-distance-left:9pt;mso-wrap-distance-top:0;mso-wrap-distance-right:9pt;mso-wrap-distance-bottom:0;mso-position-horizontal:absolute;mso-position-horizontal-relative:margin;mso-position-vertical:absolute;mso-position-vertical-relative:text;v-text-anchor:top" o:gfxdata="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" stroked="f">
+              <v:shape id="Polje z besedilom 3" o:spid="_x0000_s1026" type="#_x0000_t202" style="position:absolute;margin-left:264.55pt;margin-top:16.35pt;width:193.1pt;height:.05pt;z-index:-251656192;visibility:visible;mso-wrap-style:square;mso-wrap-distance-left:9pt;mso-wrap-distance-top:0;mso-wrap-distance-right:9pt;mso-wrap-distance-bottom:0;mso-position-horizontal:absolute;mso-position-horizontal-relative:margin;mso-position-vertical:absolute;mso-position-vertical-relative:text;v-text-anchor:top" o:gfxdata="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" stroked="f">
                 <v:textbox style="mso-fit-shape-to-text:t" inset="0,0,0,0">
                   <w:txbxContent>
                     <w:p>
@@ -668,45 +926,144 @@
         </mc:AlternateContent>
       </w:r>
       <w:r>
-        <w:t>Naslednji korak je bila izdelava okolja, kjer sva se prvič srečala v objektom takšne velikosti. Izdelala sva celotno mapo, nato pa kar hitro prišla do velikega problema, ki nama je spremenil pristop izdelave. N</w:t>
-      </w:r>
-      <w:r>
-        <w:t>ato</w:t>
-      </w:r>
-      <w:r>
-        <w:t xml:space="preserve"> sva želela izdelati UV </w:t>
-      </w:r>
-      <w:proofErr w:type="spellStart"/>
-      <w:r>
-        <w:t>mapping</w:t>
-      </w:r>
-      <w:proofErr w:type="spellEnd"/>
-      <w:r>
-        <w:t xml:space="preserve"> in teksture, sva ugotovila da bi celoten postopek morala ponoviti, za</w:t>
-      </w:r>
-      <w:r>
-        <w:t xml:space="preserve"> vsak objekt, tudi če se ponavljajo, če pa bi zajela vse skupaj bi za vsak na novo dodan objekt imela enak problem. Tako sva prišla do ugotovitve, da morava izdelati </w:t>
-      </w:r>
-      <w:proofErr w:type="spellStart"/>
-      <w:r>
-        <w:t>assete</w:t>
-      </w:r>
-      <w:proofErr w:type="spellEnd"/>
-      <w:r>
-        <w:t xml:space="preserve">. </w:t>
-      </w:r>
-    </w:p>
-    <w:p>
-      <w:r>
-        <w:t xml:space="preserve">Mapa je izdelana iz  9 </w:t>
-      </w:r>
-      <w:proofErr w:type="spellStart"/>
-      <w:r>
-        <w:t>assetov</w:t>
-      </w:r>
-      <w:proofErr w:type="spellEnd"/>
-      <w:r>
-        <w:t>, katere sva v celoti izdelala sama. Zajema jih:</w:t>
+        <w:t xml:space="preserve">Naslednji korak je bila izdelava okolja, kjer sva se prvič srečala </w:t>
+      </w:r>
+      <w:r>
+        <w:t>z</w:t>
+      </w:r>
+      <w:r>
+        <w:t xml:space="preserve"> objektom takšne velikosti. </w:t>
+      </w:r>
+      <w:r>
+        <w:t xml:space="preserve">Izdelala </w:t>
+      </w:r>
+      <w:r>
+        <w:t>sva celotno mapo, nato pa</w:t>
+      </w:r>
+      <w:r>
+        <w:t xml:space="preserve"> sva se</w:t>
+      </w:r>
+      <w:r>
+        <w:t xml:space="preserve"> kar hitro </w:t>
+      </w:r>
+      <w:r>
+        <w:t>morala soočiti z večjim</w:t>
+      </w:r>
+      <w:r>
+        <w:t xml:space="preserve"> problem</w:t>
+      </w:r>
+      <w:r>
+        <w:t>om</w:t>
+      </w:r>
+      <w:r>
+        <w:t>,</w:t>
+      </w:r>
+      <w:r>
+        <w:t xml:space="preserve"> zaradi katerega</w:t>
+      </w:r>
+      <w:r>
+        <w:t xml:space="preserve"> </w:t>
+      </w:r>
+      <w:r>
+        <w:t xml:space="preserve">sva spremenila </w:t>
+      </w:r>
+      <w:r>
+        <w:t xml:space="preserve">pristop izdelave. </w:t>
+      </w:r>
+      <w:r>
+        <w:t>Ž</w:t>
+      </w:r>
+      <w:r>
+        <w:t>elela</w:t>
+      </w:r>
+      <w:r>
+        <w:t xml:space="preserve"> sva</w:t>
+      </w:r>
+      <w:r>
+        <w:t xml:space="preserve"> </w:t>
+      </w:r>
+      <w:r>
+        <w:t>narediti</w:t>
+      </w:r>
+      <w:r>
+        <w:t xml:space="preserve"> UV mapping in teksture, </w:t>
+      </w:r>
+      <w:r>
+        <w:t xml:space="preserve">tu </w:t>
+      </w:r>
+      <w:r>
+        <w:t>sva ugotovila</w:t>
+      </w:r>
+      <w:r>
+        <w:t>,</w:t>
+      </w:r>
+      <w:r>
+        <w:t xml:space="preserve"> da bi celoten postopek morala ponovit</w:t>
+      </w:r>
+      <w:r>
+        <w:t>i</w:t>
+      </w:r>
+      <w:r>
+        <w:t xml:space="preserve"> za</w:t>
+      </w:r>
+      <w:r>
+        <w:t xml:space="preserve"> vsak objekt</w:t>
+      </w:r>
+      <w:r>
+        <w:t xml:space="preserve"> posebej</w:t>
+      </w:r>
+      <w:r>
+        <w:t>, tudi</w:t>
+      </w:r>
+      <w:r>
+        <w:t xml:space="preserve"> če se ponavljajo</w:t>
+      </w:r>
+      <w:r>
+        <w:t>, č</w:t>
+      </w:r>
+      <w:r>
+        <w:t>e pa bi zajela vse</w:t>
+      </w:r>
+      <w:r>
+        <w:t xml:space="preserve"> objekte</w:t>
+      </w:r>
+      <w:r>
+        <w:t xml:space="preserve"> skupaj</w:t>
+      </w:r>
+      <w:r>
+        <w:t>,</w:t>
+      </w:r>
+      <w:r>
+        <w:t xml:space="preserve"> bi za vsak</w:t>
+      </w:r>
+      <w:r>
+        <w:t xml:space="preserve"> novo </w:t>
+      </w:r>
+      <w:r>
+        <w:t xml:space="preserve">dodan objekt imela enak problem. Tako sva prišla do ugotovitve, da morava izdelati assete. </w:t>
+      </w:r>
+    </w:p>
+    <w:p>
+      <w:r>
+        <w:t xml:space="preserve">Mapa je izdelana iz  9 assetov, </w:t>
+      </w:r>
+      <w:r>
+        <w:t xml:space="preserve">ki </w:t>
+      </w:r>
+      <w:r>
+        <w:t>sva</w:t>
+      </w:r>
+      <w:r>
+        <w:t xml:space="preserve"> jih</w:t>
+      </w:r>
+      <w:r>
+        <w:t xml:space="preserve"> v celoti izdelala sama. Zajema</w:t>
+      </w:r>
+      <w:r>
+        <w:t>jo</w:t>
+      </w:r>
+      <w:r>
+        <w:t xml:space="preserve"> jih:</w:t>
       </w:r>
     </w:p>
     <w:p>
@@ -809,7 +1166,7 @@
           </mc:Choice>
           <mc:Fallback>
             <w:pict>
-              <v:shape w14:anchorId="31D26303" id="Polje z besedilom 5" o:spid="_x0000_s1027" type="#_x0000_t202" style="position:absolute;left:0;text-align:left;margin-left:-65.25pt;margin-top:166.5pt;width:265.15pt;height:.05pt;z-index:251664384;visibility:visible;mso-wrap-style:square;mso-wrap-distance-left:9pt;mso-wrap-distance-top:0;mso-wrap-distance-right:9pt;mso-wrap-distance-bottom:0;mso-position-horizontal:absolute;mso-position-horizontal-relative:text;mso-position-vertical:absolute;mso-position-vertical-relative:text;v-text-anchor:top" o:gfxdata="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" stroked="f">
+              <v:shape w14:anchorId="31D26303" id="Polje z besedilom 5" o:spid="_x0000_s1027" type="#_x0000_t202" style="position:absolute;left:0;text-align:left;margin-left:-65.25pt;margin-top:166.5pt;width:265.15pt;height:.05pt;z-index:251664384;visibility:visible;mso-wrap-style:square;mso-wrap-distance-left:9pt;mso-wrap-distance-top:0;mso-wrap-distance-right:9pt;mso-wrap-distance-bottom:0;mso-position-horizontal:absolute;mso-position-horizontal-relative:text;mso-position-vertical:absolute;mso-position-vertical-relative:text;v-text-anchor:top" o:gfxdata="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" stroked="f">
                 <v:textbox style="mso-fit-shape-to-text:t" inset="0,0,0,0">
                   <w:txbxContent>
                     <w:p>
@@ -1146,7 +1503,7 @@
           </mc:Choice>
           <mc:Fallback>
             <w:pict>
-              <v:shape w14:anchorId="5AF68F53" id="Polje z besedilom 7" o:spid="_x0000_s1028" type="#_x0000_t202" style="position:absolute;left:0;text-align:left;margin-left:437.8pt;margin-top:165.2pt;width:156.95pt;height:.05pt;z-index:251670528;visibility:visible;mso-wrap-style:square;mso-width-percent:0;mso-wrap-distance-left:9pt;mso-wrap-distance-top:0;mso-wrap-distance-right:9pt;mso-wrap-distance-bottom:0;mso-position-horizontal:absolute;mso-position-horizontal-relative:page;mso-position-vertical:absolute;mso-position-vertical-relative:text;mso-width-percent:0;mso-width-relative:margin;v-text-anchor:top" o:gfxdata="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" stroked="f">
+              <v:shape w14:anchorId="5AF68F53" id="Polje z besedilom 7" o:spid="_x0000_s1028" type="#_x0000_t202" style="position:absolute;left:0;text-align:left;margin-left:437.8pt;margin-top:165.2pt;width:156.95pt;height:.05pt;z-index:251670528;visibility:visible;mso-wrap-style:square;mso-width-percent:0;mso-wrap-distance-left:9pt;mso-wrap-distance-top:0;mso-wrap-distance-right:9pt;mso-wrap-distance-bottom:0;mso-position-horizontal:absolute;mso-position-horizontal-relative:page;mso-position-vertical:absolute;mso-position-vertical-relative:text;mso-width-percent:0;mso-width-relative:margin;v-text-anchor:top" o:gfxdata="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" stroked="f">
                 <v:textbox style="mso-fit-shape-to-text:t" inset="0,0,0,0">
                   <w:txbxContent>
                     <w:p>
@@ -1283,7 +1640,7 @@
           </mc:Choice>
           <mc:Fallback>
             <w:pict>
-              <v:shape w14:anchorId="4EA87915" id="Polje z besedilom 6" o:spid="_x0000_s1029" type="#_x0000_t202" style="position:absolute;left:0;text-align:left;margin-left:149.5pt;margin-top:165.25pt;width:270.25pt;height:.05pt;z-index:-251649024;visibility:visible;mso-wrap-style:square;mso-wrap-distance-left:9pt;mso-wrap-distance-top:0;mso-wrap-distance-right:9pt;mso-wrap-distance-bottom:0;mso-position-horizontal:absolute;mso-position-horizontal-relative:text;mso-position-vertical:absolute;mso-position-vertical-relative:text;v-text-anchor:top" o:gfxdata="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" stroked="f">
+              <v:shape w14:anchorId="4EA87915" id="Polje z besedilom 6" o:spid="_x0000_s1029" type="#_x0000_t202" style="position:absolute;left:0;text-align:left;margin-left:149.5pt;margin-top:165.25pt;width:270.25pt;height:.05pt;z-index:-251649024;visibility:visible;mso-wrap-style:square;mso-wrap-distance-left:9pt;mso-wrap-distance-top:0;mso-wrap-distance-right:9pt;mso-wrap-distance-bottom:0;mso-position-horizontal:absolute;mso-position-horizontal-relative:text;mso-position-vertical:absolute;mso-position-vertical-relative:text;v-text-anchor:top" o:gfxdata="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" stroked="f">
                 <v:textbox style="mso-fit-shape-to-text:t" inset="0,0,0,0">
                   <w:txbxContent>
                     <w:p>
@@ -1429,7 +1786,7 @@
           </mc:Choice>
           <mc:Fallback>
             <w:pict>
-              <v:shape w14:anchorId="7AE36A92" id="Polje z besedilom 24" o:spid="_x0000_s1030" type="#_x0000_t202" style="position:absolute;left:0;text-align:left;margin-left:141.3pt;margin-top:359.6pt;width:176.15pt;height:.05pt;z-index:-251624448;visibility:visible;mso-wrap-style:square;mso-wrap-distance-left:9pt;mso-wrap-distance-top:0;mso-wrap-distance-right:9pt;mso-wrap-distance-bottom:0;mso-position-horizontal:absolute;mso-position-horizontal-relative:text;mso-position-vertical:absolute;mso-position-vertical-relative:text;v-text-anchor:top" o:gfxdata="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" stroked="f">
+              <v:shape w14:anchorId="7AE36A92" id="Polje z besedilom 24" o:spid="_x0000_s1030" type="#_x0000_t202" style="position:absolute;left:0;text-align:left;margin-left:141.3pt;margin-top:359.6pt;width:176.15pt;height:.05pt;z-index:-251624448;visibility:visible;mso-wrap-style:square;mso-wrap-distance-left:9pt;mso-wrap-distance-top:0;mso-wrap-distance-right:9pt;mso-wrap-distance-bottom:0;mso-position-horizontal:absolute;mso-position-horizontal-relative:text;mso-position-vertical:absolute;mso-position-vertical-relative:text;v-text-anchor:top" o:gfxdata="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" stroked="f">
                 <v:textbox style="mso-fit-shape-to-text:t" inset="0,0,0,0">
                   <w:txbxContent>
                     <w:p>
@@ -1607,15 +1964,7 @@
                               </w:r>
                             </w:fldSimple>
                             <w:r>
-                              <w:t>:</w:t>
-                            </w:r>
-                            <w:proofErr w:type="spellStart"/>
-                            <w:r>
-                              <w:t>asset</w:t>
-                            </w:r>
-                            <w:proofErr w:type="spellEnd"/>
-                            <w:r>
-                              <w:t xml:space="preserve"> tla hodnik 2</w:t>
+                              <w:t>:asset tla hodnik 2</w:t>
                             </w:r>
                           </w:p>
                         </w:txbxContent>
@@ -1634,7 +1983,7 @@
           </mc:Choice>
           <mc:Fallback>
             <w:pict>
-              <v:shape w14:anchorId="71CCD32A" id="Polje z besedilom 25" o:spid="_x0000_s1031" type="#_x0000_t202" style="position:absolute;left:0;text-align:left;margin-left:322.5pt;margin-top:359.35pt;width:162.75pt;height:.05pt;z-index:-251622400;visibility:visible;mso-wrap-style:square;mso-wrap-distance-left:9pt;mso-wrap-distance-top:0;mso-wrap-distance-right:9pt;mso-wrap-distance-bottom:0;mso-position-horizontal:absolute;mso-position-horizontal-relative:text;mso-position-vertical:absolute;mso-position-vertical-relative:text;v-text-anchor:top" o:gfxdata="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" stroked="f">
+              <v:shape w14:anchorId="71CCD32A" id="Polje z besedilom 25" o:spid="_x0000_s1031" type="#_x0000_t202" style="position:absolute;left:0;text-align:left;margin-left:322.5pt;margin-top:359.35pt;width:162.75pt;height:.05pt;z-index:-251622400;visibility:visible;mso-wrap-style:square;mso-wrap-distance-left:9pt;mso-wrap-distance-top:0;mso-wrap-distance-right:9pt;mso-wrap-distance-bottom:0;mso-position-horizontal:absolute;mso-position-horizontal-relative:text;mso-position-vertical:absolute;mso-position-vertical-relative:text;v-text-anchor:top" o:gfxdata="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" stroked="f">
                 <v:textbox style="mso-fit-shape-to-text:t" inset="0,0,0,0">
                   <w:txbxContent>
                     <w:p>
@@ -1657,15 +2006,7 @@
                         </w:r>
                       </w:fldSimple>
                       <w:r>
-                        <w:t>:</w:t>
-                      </w:r>
-                      <w:proofErr w:type="spellStart"/>
-                      <w:r>
-                        <w:t>asset</w:t>
-                      </w:r>
-                      <w:proofErr w:type="spellEnd"/>
-                      <w:r>
-                        <w:t xml:space="preserve"> tla hodnik 2</w:t>
+                        <w:t>:asset tla hodnik 2</w:t>
                       </w:r>
                     </w:p>
                   </w:txbxContent>
@@ -1823,10 +2164,7 @@
         </w:drawing>
       </w:r>
       <w:r>
-        <w:t xml:space="preserve"> Tla</w:t>
-      </w:r>
-      <w:r>
-        <w:t>:</w:t>
+        <w:t xml:space="preserve"> Tla:</w:t>
       </w:r>
     </w:p>
     <w:p>
@@ -1929,7 +2267,7 @@
           </mc:Choice>
           <mc:Fallback>
             <w:pict>
-              <v:shape w14:anchorId="4EC84BE1" id="Polje z besedilom 11" o:spid="_x0000_s1032" type="#_x0000_t202" style="position:absolute;left:0;text-align:left;margin-left:11.05pt;margin-top:152.65pt;width:301.25pt;height:.05pt;z-index:-251642880;visibility:visible;mso-wrap-style:square;mso-wrap-distance-left:9pt;mso-wrap-distance-top:0;mso-wrap-distance-right:9pt;mso-wrap-distance-bottom:0;mso-position-horizontal:absolute;mso-position-horizontal-relative:page;mso-position-vertical:absolute;mso-position-vertical-relative:text;v-text-anchor:top" o:gfxdata="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" stroked="f">
+              <v:shape w14:anchorId="4EC84BE1" id="Polje z besedilom 11" o:spid="_x0000_s1032" type="#_x0000_t202" style="position:absolute;left:0;text-align:left;margin-left:11.05pt;margin-top:152.65pt;width:301.25pt;height:.05pt;z-index:-251642880;visibility:visible;mso-wrap-style:square;mso-wrap-distance-left:9pt;mso-wrap-distance-top:0;mso-wrap-distance-right:9pt;mso-wrap-distance-bottom:0;mso-position-horizontal:absolute;mso-position-horizontal-relative:page;mso-position-vertical:absolute;mso-position-vertical-relative:text;v-text-anchor:top" o:gfxdata="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" stroked="f">
                 <v:textbox style="mso-fit-shape-to-text:t" inset="0,0,0,0">
                   <w:txbxContent>
                     <w:p>
@@ -2044,15 +2382,7 @@
                               </w:r>
                             </w:fldSimple>
                             <w:r>
-                              <w:t>:</w:t>
-                            </w:r>
-                            <w:proofErr w:type="spellStart"/>
-                            <w:r>
-                              <w:t>asset</w:t>
-                            </w:r>
-                            <w:proofErr w:type="spellEnd"/>
-                            <w:r>
-                              <w:t xml:space="preserve"> platforma</w:t>
+                              <w:t>:asset platforma</w:t>
                             </w:r>
                           </w:p>
                         </w:txbxContent>
@@ -2071,7 +2401,7 @@
           </mc:Choice>
           <mc:Fallback>
             <w:pict>
-              <v:shape w14:anchorId="63AB9B03" id="Polje z besedilom 23" o:spid="_x0000_s1033" type="#_x0000_t202" style="position:absolute;left:0;text-align:left;margin-left:-48pt;margin-top:172.05pt;width:177.95pt;height:.05pt;z-index:251689984;visibility:visible;mso-wrap-style:square;mso-wrap-distance-left:9pt;mso-wrap-distance-top:0;mso-wrap-distance-right:9pt;mso-wrap-distance-bottom:0;mso-position-horizontal:absolute;mso-position-horizontal-relative:text;mso-position-vertical:absolute;mso-position-vertical-relative:text;v-text-anchor:top" o:gfxdata="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" stroked="f">
+              <v:shape w14:anchorId="63AB9B03" id="Polje z besedilom 23" o:spid="_x0000_s1033" type="#_x0000_t202" style="position:absolute;left:0;text-align:left;margin-left:-48pt;margin-top:172.05pt;width:177.95pt;height:.05pt;z-index:251689984;visibility:visible;mso-wrap-style:square;mso-wrap-distance-left:9pt;mso-wrap-distance-top:0;mso-wrap-distance-right:9pt;mso-wrap-distance-bottom:0;mso-position-horizontal:absolute;mso-position-horizontal-relative:text;mso-position-vertical:absolute;mso-position-vertical-relative:text;v-text-anchor:top" o:gfxdata="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" stroked="f">
                 <v:textbox style="mso-fit-shape-to-text:t" inset="0,0,0,0">
                   <w:txbxContent>
                     <w:p>
@@ -2094,15 +2424,7 @@
                         </w:r>
                       </w:fldSimple>
                       <w:r>
-                        <w:t>:</w:t>
-                      </w:r>
-                      <w:proofErr w:type="spellStart"/>
-                      <w:r>
-                        <w:t>asset</w:t>
-                      </w:r>
-                      <w:proofErr w:type="spellEnd"/>
-                      <w:r>
-                        <w:t xml:space="preserve"> platforma</w:t>
+                        <w:t>:asset platforma</w:t>
                       </w:r>
                     </w:p>
                   </w:txbxContent>
@@ -2167,6 +2489,9 @@
         </w:drawing>
       </w:r>
       <w:r>
+        <w:rPr>
+          <w:noProof/>
+        </w:rPr>
         <w:drawing>
           <wp:anchor distT="0" distB="0" distL="114300" distR="114300" simplePos="0" relativeHeight="251683840" behindDoc="1" locked="0" layoutInCell="1" allowOverlap="1" wp14:anchorId="149B1576" wp14:editId="3E539047">
             <wp:simplePos x="0" y="0"/>
@@ -2414,15 +2739,7 @@
                               </w:r>
                             </w:fldSimple>
                             <w:r>
-                              <w:t>:</w:t>
-                            </w:r>
-                            <w:proofErr w:type="spellStart"/>
-                            <w:r>
-                              <w:t>asset</w:t>
-                            </w:r>
-                            <w:proofErr w:type="spellEnd"/>
-                            <w:r>
-                              <w:t xml:space="preserve"> skala</w:t>
+                              <w:t>:asset skala</w:t>
                             </w:r>
                           </w:p>
                         </w:txbxContent>
@@ -2444,7 +2761,7 @@
           </mc:Choice>
           <mc:Fallback>
             <w:pict>
-              <v:shape w14:anchorId="4046147E" id="Polje z besedilom 20" o:spid="_x0000_s1034" type="#_x0000_t202" style="position:absolute;margin-left:399.25pt;margin-top:1.1pt;width:184.8pt;height:.05pt;z-index:-251630592;visibility:visible;mso-wrap-style:square;mso-width-percent:0;mso-wrap-distance-left:9pt;mso-wrap-distance-top:0;mso-wrap-distance-right:9pt;mso-wrap-distance-bottom:0;mso-position-horizontal:absolute;mso-position-horizontal-relative:page;mso-position-vertical:absolute;mso-position-vertical-relative:text;mso-width-percent:0;mso-width-relative:margin;v-text-anchor:top" o:gfxdata="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" stroked="f">
+              <v:shape w14:anchorId="4046147E" id="Polje z besedilom 20" o:spid="_x0000_s1034" type="#_x0000_t202" style="position:absolute;margin-left:399.25pt;margin-top:1.1pt;width:184.8pt;height:.05pt;z-index:-251630592;visibility:visible;mso-wrap-style:square;mso-width-percent:0;mso-wrap-distance-left:9pt;mso-wrap-distance-top:0;mso-wrap-distance-right:9pt;mso-wrap-distance-bottom:0;mso-position-horizontal:absolute;mso-position-horizontal-relative:page;mso-position-vertical:absolute;mso-position-vertical-relative:text;mso-width-percent:0;mso-width-relative:margin;v-text-anchor:top" o:gfxdata="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" stroked="f">
                 <v:textbox style="mso-fit-shape-to-text:t" inset="0,0,0,0">
                   <w:txbxContent>
                     <w:p>
@@ -2463,15 +2780,7 @@
                         </w:r>
                       </w:fldSimple>
                       <w:r>
-                        <w:t>:</w:t>
-                      </w:r>
-                      <w:proofErr w:type="spellStart"/>
-                      <w:r>
-                        <w:t>asset</w:t>
-                      </w:r>
-                      <w:proofErr w:type="spellEnd"/>
-                      <w:r>
-                        <w:t xml:space="preserve"> skala</w:t>
+                        <w:t>:asset skala</w:t>
                       </w:r>
                     </w:p>
                   </w:txbxContent>
@@ -2550,15 +2859,7 @@
                               </w:r>
                             </w:fldSimple>
                             <w:r>
-                              <w:t>:</w:t>
-                            </w:r>
-                            <w:proofErr w:type="spellStart"/>
-                            <w:r>
-                              <w:t>asset</w:t>
-                            </w:r>
-                            <w:proofErr w:type="spellEnd"/>
-                            <w:r>
-                              <w:t xml:space="preserve"> krog</w:t>
+                              <w:t>:asset krog</w:t>
                             </w:r>
                           </w:p>
                         </w:txbxContent>
@@ -2577,7 +2878,7 @@
           </mc:Choice>
           <mc:Fallback>
             <w:pict>
-              <v:shape w14:anchorId="0E3F8066" id="Polje z besedilom 18" o:spid="_x0000_s1035" type="#_x0000_t202" style="position:absolute;margin-left:141.5pt;margin-top:1pt;width:236.2pt;height:.05pt;z-index:-251633664;visibility:visible;mso-wrap-style:square;mso-wrap-distance-left:9pt;mso-wrap-distance-top:0;mso-wrap-distance-right:9pt;mso-wrap-distance-bottom:0;mso-position-horizontal:absolute;mso-position-horizontal-relative:text;mso-position-vertical:absolute;mso-position-vertical-relative:text;v-text-anchor:top" o:gfxdata="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" stroked="f">
+              <v:shape w14:anchorId="0E3F8066" id="Polje z besedilom 18" o:spid="_x0000_s1035" type="#_x0000_t202" style="position:absolute;margin-left:141.5pt;margin-top:1pt;width:236.2pt;height:.05pt;z-index:-251633664;visibility:visible;mso-wrap-style:square;mso-wrap-distance-left:9pt;mso-wrap-distance-top:0;mso-wrap-distance-right:9pt;mso-wrap-distance-bottom:0;mso-position-horizontal:absolute;mso-position-horizontal-relative:text;mso-position-vertical:absolute;mso-position-vertical-relative:text;v-text-anchor:top" o:gfxdata="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" stroked="f">
                 <v:textbox style="mso-fit-shape-to-text:t" inset="0,0,0,0">
                   <w:txbxContent>
                     <w:p>
@@ -2600,15 +2901,7 @@
                         </w:r>
                       </w:fldSimple>
                       <w:r>
-                        <w:t>:</w:t>
-                      </w:r>
-                      <w:proofErr w:type="spellStart"/>
-                      <w:r>
-                        <w:t>asset</w:t>
-                      </w:r>
-                      <w:proofErr w:type="spellEnd"/>
-                      <w:r>
-                        <w:t xml:space="preserve"> krog</w:t>
+                        <w:t>:asset krog</w:t>
                       </w:r>
                     </w:p>
                   </w:txbxContent>
@@ -2649,34 +2942,115 @@
     </w:p>
     <w:p>
       <w:r>
-        <w:t xml:space="preserve">Mapa je bila nato sestavljena iz </w:t>
-      </w:r>
-      <w:proofErr w:type="spellStart"/>
-      <w:r>
-        <w:t>asetov</w:t>
-      </w:r>
-      <w:proofErr w:type="spellEnd"/>
-      <w:r>
-        <w:t xml:space="preserve">, za </w:t>
-      </w:r>
-      <w:proofErr w:type="spellStart"/>
-      <w:r>
-        <w:t>odzadje</w:t>
-      </w:r>
-      <w:proofErr w:type="spellEnd"/>
+        <w:t>Mapa je bila nato sestavljena iz as</w:t>
+      </w:r>
+      <w:r>
+        <w:t>s</w:t>
+      </w:r>
+      <w:r>
+        <w:t xml:space="preserve">etov, za </w:t>
+      </w:r>
+      <w:r>
+        <w:t>ozadje</w:t>
+      </w:r>
       <w:r>
         <w:t xml:space="preserve"> so bili uporabljeni oddaljeni predmeti</w:t>
       </w:r>
       <w:r>
-        <w:t xml:space="preserve">, končna velikost mapa pa je 120x250m. Mapa se ločuje na 2 dela, del osvetljen z modro barvo in del osvetljen z rumeno, v prvem delu moramo uporabiti 3 moči, torej </w:t>
-      </w:r>
-      <w:proofErr w:type="spellStart"/>
-      <w:r>
-        <w:t>ogen,led</w:t>
-      </w:r>
-      <w:proofErr w:type="spellEnd"/>
-      <w:r>
-        <w:t xml:space="preserve"> in naravo, v drugem delu pa moč zemlja.</w:t>
+        <w:t>, končna velikost map</w:t>
+      </w:r>
+      <w:r>
+        <w:t>e</w:t>
+      </w:r>
+      <w:r>
+        <w:t xml:space="preserve"> pa je 120x250m. Mapa </w:t>
+      </w:r>
+      <w:r>
+        <w:t>je</w:t>
+      </w:r>
+      <w:r>
+        <w:t xml:space="preserve"> loč</w:t>
+      </w:r>
+      <w:r>
+        <w:t>ena</w:t>
+      </w:r>
+      <w:r>
+        <w:t xml:space="preserve"> na </w:t>
+      </w:r>
+      <w:r>
+        <w:t>dva</w:t>
+      </w:r>
+      <w:r>
+        <w:t xml:space="preserve"> dela, </w:t>
+      </w:r>
+      <w:r>
+        <w:t xml:space="preserve">prvi </w:t>
+      </w:r>
+      <w:r>
+        <w:t xml:space="preserve">del </w:t>
+      </w:r>
+      <w:r>
+        <w:t xml:space="preserve">je </w:t>
+      </w:r>
+      <w:r>
+        <w:t>osvetljen z modro barvo in</w:t>
+      </w:r>
+      <w:r>
+        <w:t xml:space="preserve"> drugi</w:t>
+      </w:r>
+      <w:r>
+        <w:t xml:space="preserve"> del</w:t>
+      </w:r>
+      <w:r>
+        <w:t xml:space="preserve"> je</w:t>
+      </w:r>
+      <w:r>
+        <w:t xml:space="preserve"> osvetljen z rumeno</w:t>
+      </w:r>
+      <w:r>
+        <w:t>.</w:t>
+      </w:r>
+      <w:r>
+        <w:t xml:space="preserve"> </w:t>
+      </w:r>
+      <w:r>
+        <w:t>V</w:t>
+      </w:r>
+      <w:r>
+        <w:t xml:space="preserve"> prvem delu moramo uporabiti </w:t>
+      </w:r>
+      <w:r>
+        <w:t>tri</w:t>
+      </w:r>
+      <w:r>
+        <w:t xml:space="preserve"> moči, torej ogen</w:t>
+      </w:r>
+      <w:r>
+        <w:t>j</w:t>
+      </w:r>
+      <w:r>
+        <w:t>,</w:t>
+      </w:r>
+      <w:r>
+        <w:t xml:space="preserve"> </w:t>
+      </w:r>
+      <w:r>
+        <w:t>led in naravo, v drugem delu pa</w:t>
+      </w:r>
+      <w:r>
+        <w:t xml:space="preserve"> je</w:t>
+      </w:r>
+      <w:r>
+        <w:t xml:space="preserve"> moč </w:t>
+      </w:r>
+      <w:r>
+        <w:t>samo</w:t>
+      </w:r>
+      <w:r>
+        <w:t xml:space="preserve"> </w:t>
+      </w:r>
+      <w:r>
+        <w:t>zemlja.</w:t>
       </w:r>
       <w:r>
         <w:t xml:space="preserve"> </w:t>
@@ -2770,7 +3144,7 @@
           </mc:Choice>
           <mc:Fallback>
             <w:pict>
-              <v:shape w14:anchorId="54FC0BCC" id="Polje z besedilom 26" o:spid="_x0000_s1036" type="#_x0000_t202" style="position:absolute;margin-left:0;margin-top:320.05pt;width:492.75pt;height:.05pt;z-index:-251620352;visibility:visible;mso-wrap-style:square;mso-wrap-distance-left:9pt;mso-wrap-distance-top:0;mso-wrap-distance-right:9pt;mso-wrap-distance-bottom:0;mso-position-horizontal:absolute;mso-position-horizontal-relative:text;mso-position-vertical:absolute;mso-position-vertical-relative:text;v-text-anchor:top" o:gfxdata="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" stroked="f">
+              <v:shape w14:anchorId="54FC0BCC" id="Polje z besedilom 26" o:spid="_x0000_s1036" type="#_x0000_t202" style="position:absolute;margin-left:0;margin-top:320.05pt;width:492.75pt;height:.05pt;z-index:-251620352;visibility:visible;mso-wrap-style:square;mso-wrap-distance-left:9pt;mso-wrap-distance-top:0;mso-wrap-distance-right:9pt;mso-wrap-distance-bottom:0;mso-position-horizontal:absolute;mso-position-horizontal-relative:text;mso-position-vertical:absolute;mso-position-vertical-relative:text;v-text-anchor:top" o:gfxdata="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" stroked="f">
                 <v:textbox style="mso-fit-shape-to-text:t" inset="0,0,0,0">
                   <w:txbxContent>
                     <w:p>
@@ -2873,15 +3247,16 @@
         </w:drawing>
       </w:r>
       <w:r>
-        <w:t xml:space="preserve">Po izdelani mapi sva zapekla luči ter tako </w:t>
-      </w:r>
-      <w:proofErr w:type="spellStart"/>
-      <w:r>
-        <w:t>uzpostavila</w:t>
-      </w:r>
-      <w:proofErr w:type="spellEnd"/>
-      <w:r>
-        <w:t xml:space="preserve"> še boljši ambient brez dinamičnih luči.</w:t>
+        <w:t xml:space="preserve">Po izdelani mapi sva zapekla luči ter </w:t>
+      </w:r>
+      <w:r>
+        <w:t xml:space="preserve">s tem </w:t>
+      </w:r>
+      <w:r>
+        <w:t>v</w:t>
+      </w:r>
+      <w:r>
+        <w:t>zpostavila še boljši ambient brez dinamičnih luči.</w:t>
       </w:r>
     </w:p>
     <w:p>
@@ -2895,7 +3270,31 @@
     </w:p>
     <w:p>
       <w:r>
-        <w:t xml:space="preserve">Pogled je narejen z kamero, ki pa sledi karakterju(z njim se ne rotira). Uporabnik vidi vse objekte, ki niso skriti(npr. ne vidi ploščadi, ki je bila ustvarjena za zaznavo padca in sprehajalne poti). </w:t>
+        <w:t xml:space="preserve">Pogled je narejen </w:t>
+      </w:r>
+      <w:r>
+        <w:t>z uporabo</w:t>
+      </w:r>
+      <w:r>
+        <w:t xml:space="preserve"> kamer</w:t>
+      </w:r>
+      <w:r>
+        <w:t>e</w:t>
+      </w:r>
+      <w:r>
+        <w:t xml:space="preserve">, ki sledi </w:t>
+      </w:r>
+      <w:r>
+        <w:t xml:space="preserve">igralcu (a se </w:t>
+      </w:r>
+      <w:r>
+        <w:t>z njim ne rotira). Uporabnik vidi vse objekte, ki niso skriti</w:t>
+      </w:r>
+      <w:r>
+        <w:t xml:space="preserve"> </w:t>
+      </w:r>
+      <w:r>
+        <w:t xml:space="preserve">(npr. ne vidi ploščadi, ki je bila ustvarjena za zaznavo padca in sprehajalne poti). </w:t>
       </w:r>
     </w:p>
     <w:p>
@@ -2908,10 +3307,7 @@
         <w:pStyle w:val="Naslov3"/>
       </w:pPr>
       <w:r>
-        <w:t>Igralni pogon in uporabljene tehnologije</w:t>
-      </w:r>
-      <w:r>
-        <w:t>:</w:t>
+        <w:t>Igralni pogon in uporabljene tehnologije:</w:t>
       </w:r>
     </w:p>
     <w:p>
@@ -3051,24 +3447,72 @@
         <w:t xml:space="preserve"> </w:t>
       </w:r>
       <w:r>
-        <w:t xml:space="preserve">in </w:t>
-      </w:r>
-      <w:r>
-        <w:t>Uporabniški vmesnik:</w:t>
+        <w:t>in Uporabniški vmesnik:</w:t>
       </w:r>
       <w:bookmarkEnd w:id="5"/>
     </w:p>
     <w:p>
       <w:r>
-        <w:t>Pred začetkom igre je uporabnik seznanjen z načinom igranja, in uporabniškim vmesnikom, tipkovnico.</w:t>
-      </w:r>
-    </w:p>
-    <w:p>
-      <w:r>
-        <w:t xml:space="preserve">Uporabnik karakterja premika z uporabo tipk W(noter), A(levo), S(ven), D(desno) in tipka presledek za skok. </w:t>
-      </w:r>
-      <w:r>
-        <w:t>Zaradi te odločitve sva tipke za moči prestavila na 1</w:t>
+        <w:t>Pred začetkom igre je uporabnik seznanjen z načinom igranja, in uporabniškim vmesnikom</w:t>
+      </w:r>
+      <w:r>
+        <w:t>, ki je v tem primeru</w:t>
+      </w:r>
+      <w:r>
+        <w:t xml:space="preserve"> tipkovnic</w:t>
+      </w:r>
+      <w:r>
+        <w:t>a</w:t>
+      </w:r>
+      <w:r>
+        <w:t>.</w:t>
+      </w:r>
+    </w:p>
+    <w:p>
+      <w:r>
+        <w:t>Uporabnik karakterja premika z uporabo tipk W</w:t>
+      </w:r>
+      <w:r>
+        <w:t xml:space="preserve"> </w:t>
+      </w:r>
+      <w:r>
+        <w:t>(noter), A</w:t>
+      </w:r>
+      <w:r>
+        <w:t xml:space="preserve"> </w:t>
+      </w:r>
+      <w:r>
+        <w:t>(levo), S</w:t>
+      </w:r>
+      <w:r>
+        <w:t xml:space="preserve"> </w:t>
+      </w:r>
+      <w:r>
+        <w:t>(ven), D</w:t>
+      </w:r>
+      <w:r>
+        <w:t xml:space="preserve"> </w:t>
+      </w:r>
+      <w:r>
+        <w:t>(desno) in tip</w:t>
+      </w:r>
+      <w:r>
+        <w:t>ko</w:t>
+      </w:r>
+      <w:r>
+        <w:t xml:space="preserve"> presledek za skok</w:t>
+      </w:r>
+      <w:r>
+        <w:t>, zaradi te</w:t>
+      </w:r>
+      <w:r>
+        <w:t xml:space="preserve"> določitve</w:t>
+      </w:r>
+      <w:r>
+        <w:t xml:space="preserve"> sva tipke za moči prestavila na 1</w:t>
+      </w:r>
+      <w:r>
+        <w:t xml:space="preserve"> </w:t>
       </w:r>
       <w:r>
         <w:t xml:space="preserve">(led), </w:t>
@@ -3077,18 +3521,33 @@
         <w:t>2</w:t>
       </w:r>
       <w:r>
-        <w:t xml:space="preserve">(ogenj), </w:t>
+        <w:t xml:space="preserve"> </w:t>
+      </w:r>
+      <w:r>
+        <w:t>(ogenj),</w:t>
+      </w:r>
+      <w:r>
+        <w:t xml:space="preserve"> </w:t>
+      </w:r>
+      <w:r>
+        <w:t xml:space="preserve">         </w:t>
       </w:r>
       <w:r>
         <w:t>3</w:t>
       </w:r>
       <w:r>
+        <w:t xml:space="preserve"> </w:t>
+      </w:r>
+      <w:r>
         <w:t xml:space="preserve">(narava), </w:t>
       </w:r>
       <w:r>
         <w:t>4</w:t>
       </w:r>
       <w:r>
+        <w:t xml:space="preserve"> </w:t>
+      </w:r>
+      <w:r>
         <w:t>(zemlja)</w:t>
       </w:r>
       <w:r>
@@ -3097,16 +3556,49 @@
     </w:p>
     <w:p>
       <w:r>
-        <w:t xml:space="preserve">Igra se začne na lokaciji(označeno na </w:t>
+        <w:t xml:space="preserve">Igra se začne na </w:t>
+      </w:r>
+      <w:r>
+        <w:t xml:space="preserve">mestu </w:t>
+      </w:r>
+      <w:r>
+        <w:t>(označen</w:t>
+      </w:r>
+      <w:r>
+        <w:t>em</w:t>
+      </w:r>
+      <w:r>
+        <w:t xml:space="preserve"> na </w:t>
       </w:r>
       <w:r>
         <w:t>sliki 11</w:t>
       </w:r>
       <w:r>
-        <w:t xml:space="preserve">) start. Z uporabo skokov in moči se mora igralec prebiti skozi tempelj. </w:t>
-      </w:r>
-      <w:r>
-        <w:t xml:space="preserve">Igre je konec, ko se igralec prebije do končne destinacije(prikazano </w:t>
+        <w:t xml:space="preserve">) </w:t>
+      </w:r>
+      <w:r>
+        <w:t>'</w:t>
+      </w:r>
+      <w:r>
+        <w:t>S</w:t>
+      </w:r>
+      <w:r>
+        <w:t>tart</w:t>
+      </w:r>
+      <w:r>
+        <w:t>'</w:t>
+      </w:r>
+      <w:r>
+        <w:t xml:space="preserve">. Z uporabo skokov in moči se mora igralec prebiti skozi tempelj. </w:t>
+      </w:r>
+      <w:r>
+        <w:t>Igre je konec, ko se igralec prebije do končne destinacije</w:t>
+      </w:r>
+      <w:r>
+        <w:t xml:space="preserve"> </w:t>
+      </w:r>
+      <w:r>
+        <w:t xml:space="preserve">(prikazano </w:t>
       </w:r>
       <w:r>
         <w:t>na sliki 11</w:t>
@@ -3115,7 +3607,13 @@
         <w:t>)</w:t>
       </w:r>
       <w:r>
-        <w:t>, v primeru, da igralec pade iz sprehajalne površine, bo vrnjen na začetno mesto.</w:t>
+        <w:t xml:space="preserve">, v primeru, da igralec pade </w:t>
+      </w:r>
+      <w:r>
+        <w:t>s</w:t>
+      </w:r>
+      <w:r>
+        <w:t xml:space="preserve"> sprehajalne površine, bo vrnjen na začetno mesto.</w:t>
       </w:r>
     </w:p>
     <w:p/>
@@ -3124,15 +3622,27 @@
         <w:pStyle w:val="Naslov2"/>
       </w:pPr>
       <w:r>
-        <w:t>Glasba in zvok</w:t>
-      </w:r>
-      <w:r>
-        <w:t>:</w:t>
-      </w:r>
-    </w:p>
-    <w:p>
-      <w:r>
-        <w:t>Zvoke sva dobila na internetu, igra vsebuje atmosfersko glasbo. Karakter med hojo proizvaja zvok korakov, ter prav tako med uporabo moči.</w:t>
+        <w:t>Glasba in zvok:</w:t>
+      </w:r>
+    </w:p>
+    <w:p>
+      <w:r>
+        <w:t>Glasbo</w:t>
+      </w:r>
+      <w:r>
+        <w:t xml:space="preserve"> sva dobila na internetu, igra vsebuje atmosfers</w:t>
+      </w:r>
+      <w:r>
+        <w:t>ke zvoke</w:t>
+      </w:r>
+      <w:r>
+        <w:t>. Karakter med hojo proizvaja zvok korakov</w:t>
+      </w:r>
+      <w:r>
+        <w:t xml:space="preserve"> in ravno</w:t>
+      </w:r>
+      <w:r>
+        <w:t xml:space="preserve"> tako med uporabo moči.</w:t>
       </w:r>
     </w:p>
     <w:p/>
@@ -3146,73 +3656,173 @@
     </w:p>
     <w:p>
       <w:r>
-        <w:t xml:space="preserve">Za igro imava še veliko idej in nadgradenj, ker sva se za igro zelo zagrela, sva se odločila projekt nadaljevati. V prihodnosti bova naredila večjo mapo z raznolikimi </w:t>
+        <w:t xml:space="preserve">Za igro imava še veliko idej in </w:t>
+      </w:r>
+      <w:r>
+        <w:t xml:space="preserve">možnih </w:t>
+      </w:r>
+      <w:r>
+        <w:t xml:space="preserve">nadgradenj, </w:t>
+      </w:r>
+      <w:r>
+        <w:t>ker pa</w:t>
+      </w:r>
+      <w:r>
+        <w:t xml:space="preserve"> sva se za igro </w:t>
+      </w:r>
+      <w:r>
+        <w:t>za</w:t>
+      </w:r>
+      <w:r>
+        <w:t>res</w:t>
+      </w:r>
+      <w:r>
+        <w:t xml:space="preserve"> zagrela, sva se odločila projekt</w:t>
+      </w:r>
+      <w:r>
+        <w:t xml:space="preserve"> še</w:t>
+      </w:r>
+      <w:r>
+        <w:t xml:space="preserve"> nadaljevati. V prihodnosti bova naredila večjo mapo z raznolikimi</w:t>
+      </w:r>
+      <w:r>
+        <w:t xml:space="preserve"> stopnjami</w:t>
+      </w:r>
+      <w:r>
+        <w:t xml:space="preserve"> in mehanikami, vgradila </w:t>
+      </w:r>
+      <w:r>
+        <w:t xml:space="preserve">bova </w:t>
+      </w:r>
+      <w:r>
+        <w:t>bolj dinamične animacije</w:t>
+      </w:r>
+      <w:r>
+        <w:t xml:space="preserve"> in</w:t>
+      </w:r>
+      <w:r>
+        <w:t xml:space="preserve"> morda</w:t>
+      </w:r>
+      <w:r>
+        <w:t xml:space="preserve"> celo</w:t>
+      </w:r>
+      <w:r>
+        <w:t xml:space="preserve"> dodelala zgodbo </w:t>
+      </w:r>
+      <w:r>
+        <w:t>ter</w:t>
+      </w:r>
+      <w:r>
+        <w:t xml:space="preserve"> obogatila </w:t>
       </w:r>
       <w:proofErr w:type="spellStart"/>
       <w:r>
-        <w:t>leveli</w:t>
+        <w:t>gameplay</w:t>
       </w:r>
       <w:proofErr w:type="spellEnd"/>
       <w:r>
-        <w:t xml:space="preserve"> in mehanikami, vgradila bolj dinamične animacije, morda dodelala zgodbo in obogatila </w:t>
+        <w:t xml:space="preserve"> </w:t>
+      </w:r>
+      <w:r>
+        <w:t>(bojevanje, nahrbtnik in zbiralske predmete).</w:t>
+      </w:r>
+    </w:p>
+    <w:p>
+      <w:r>
+        <w:t xml:space="preserve">Preko izdelave sva si razširila obzorja v veliko programih, še posebej </w:t>
+      </w:r>
+      <w:r>
+        <w:t xml:space="preserve">v </w:t>
       </w:r>
       <w:proofErr w:type="spellStart"/>
       <w:r>
-        <w:t>gameplay</w:t>
+        <w:t>Blender</w:t>
       </w:r>
       <w:proofErr w:type="spellEnd"/>
       <w:r>
-        <w:t>(bojevanje, nahrbtnik in zbiralske predmete).</w:t>
-      </w:r>
-    </w:p>
-    <w:p>
-      <w:r>
-        <w:t xml:space="preserve">Preko izdelave sva si razširila obzorja v veliko programih, še posebej </w:t>
+        <w:t>-ju</w:t>
+      </w:r>
+      <w:r>
+        <w:t xml:space="preserve">. Naučila sva se izdelati objekte od začetka do konca, vključno z modeliranjem, UV </w:t>
       </w:r>
       <w:proofErr w:type="spellStart"/>
       <w:r>
-        <w:t>Blender</w:t>
+        <w:t>mappingom</w:t>
       </w:r>
       <w:proofErr w:type="spellEnd"/>
       <w:r>
-        <w:t xml:space="preserve">. Naučila sva se izdelati objekte od začetka do konca, vključno z modeliranjem, UV </w:t>
+        <w:t xml:space="preserve">, </w:t>
       </w:r>
       <w:proofErr w:type="spellStart"/>
       <w:r>
-        <w:t>mappingom</w:t>
+        <w:t>teksturiranjem</w:t>
       </w:r>
       <w:proofErr w:type="spellEnd"/>
       <w:r>
-        <w:t xml:space="preserve">, </w:t>
+        <w:t xml:space="preserve"> in lučmi. Pri programiranju pa sva </w:t>
+      </w:r>
+      <w:r>
+        <w:t xml:space="preserve">pridobila </w:t>
+      </w:r>
+      <w:r>
+        <w:t xml:space="preserve">novo znanje v </w:t>
       </w:r>
       <w:proofErr w:type="spellStart"/>
       <w:r>
-        <w:t>teksturiranjem</w:t>
+        <w:t>Javascriptu</w:t>
       </w:r>
       <w:proofErr w:type="spellEnd"/>
       <w:r>
-        <w:t xml:space="preserve"> in lučmi. Pri programiranju pa sva nabrala novo znanje v </w:t>
+        <w:t xml:space="preserve">, še posebej v knjižnici </w:t>
       </w:r>
       <w:proofErr w:type="spellStart"/>
       <w:r>
-        <w:t>Javascriptu</w:t>
+        <w:t>gl-matrix</w:t>
       </w:r>
       <w:proofErr w:type="spellEnd"/>
       <w:r>
-        <w:t xml:space="preserve">, še posebej v knjižnici </w:t>
-      </w:r>
-      <w:proofErr w:type="spellStart"/>
-      <w:r>
-        <w:t>gl-matrix</w:t>
-      </w:r>
-      <w:proofErr w:type="spellEnd"/>
-      <w:r>
         <w:t>.</w:t>
       </w:r>
     </w:p>
     <w:p>
       <w:r>
-        <w:t xml:space="preserve">Prišla sva do mnogo zapletov iz katerih sva se veliko naučila, ter jih bova v prihodnje hitreje prepoznala ali pa jih preprečila. </w:t>
+        <w:t>Med celotnim procesom sva se soočila z</w:t>
+      </w:r>
+      <w:r>
+        <w:t xml:space="preserve"> mnog</w:t>
+      </w:r>
+      <w:r>
+        <w:t>imi</w:t>
+      </w:r>
+      <w:r>
+        <w:t xml:space="preserve"> zaplet</w:t>
+      </w:r>
+      <w:r>
+        <w:t>i,</w:t>
+      </w:r>
+      <w:r>
+        <w:t xml:space="preserve"> </w:t>
+      </w:r>
+      <w:r>
+        <w:t>ki so naju obogatili z znanjem in izkušnjami, t</w:t>
+      </w:r>
+      <w:r>
+        <w:t>ako</w:t>
+      </w:r>
+      <w:r>
+        <w:t xml:space="preserve"> jih bova v prihodnje </w:t>
+      </w:r>
+      <w:r>
+        <w:t xml:space="preserve">lahko </w:t>
+      </w:r>
+      <w:r>
+        <w:t>hitreje prepoznala ali pa jih</w:t>
+      </w:r>
+      <w:r>
+        <w:t xml:space="preserve"> celo</w:t>
+      </w:r>
+      <w:r>
+        <w:t xml:space="preserve"> preprečila. </w:t>
       </w:r>
     </w:p>
     <w:p/>
@@ -3278,15 +3888,16 @@
     </w:p>
     <w:p>
       <w:r>
-        <w:t xml:space="preserve">pomoč pri ustvarjanju </w:t>
-      </w:r>
-      <w:proofErr w:type="spellStart"/>
-      <w:r>
-        <w:t>menijov</w:t>
-      </w:r>
-      <w:proofErr w:type="spellEnd"/>
-      <w:r>
-        <w:t>:</w:t>
+        <w:t>P</w:t>
+      </w:r>
+      <w:r>
+        <w:t>omoč pri ustvarjanju menij</w:t>
+      </w:r>
+      <w:r>
+        <w:t>e</w:t>
+      </w:r>
+      <w:r>
+        <w:t>v:</w:t>
       </w:r>
     </w:p>
     <w:p>
@@ -4807,49 +5418,49 @@
       </w:pPr>
     </w:lvl>
   </w:abstractNum>
-  <w:num w:numId="1" w16cid:durableId="560405165">
+  <w:num w:numId="1" w16cid:durableId="1043090933">
     <w:abstractNumId w:val="13"/>
   </w:num>
-  <w:num w:numId="2" w16cid:durableId="1896159361">
+  <w:num w:numId="2" w16cid:durableId="1085109447">
     <w:abstractNumId w:val="14"/>
   </w:num>
-  <w:num w:numId="3" w16cid:durableId="1052656072">
+  <w:num w:numId="3" w16cid:durableId="1624919396">
     <w:abstractNumId w:val="3"/>
   </w:num>
-  <w:num w:numId="4" w16cid:durableId="1969971709">
+  <w:num w:numId="4" w16cid:durableId="88238757">
     <w:abstractNumId w:val="4"/>
   </w:num>
-  <w:num w:numId="5" w16cid:durableId="559948543">
+  <w:num w:numId="5" w16cid:durableId="527065010">
     <w:abstractNumId w:val="2"/>
   </w:num>
-  <w:num w:numId="6" w16cid:durableId="1494443732">
+  <w:num w:numId="6" w16cid:durableId="1416902970">
     <w:abstractNumId w:val="5"/>
   </w:num>
-  <w:num w:numId="7" w16cid:durableId="896936598">
+  <w:num w:numId="7" w16cid:durableId="1107652721">
     <w:abstractNumId w:val="0"/>
   </w:num>
-  <w:num w:numId="8" w16cid:durableId="1882932731">
+  <w:num w:numId="8" w16cid:durableId="1382904103">
     <w:abstractNumId w:val="12"/>
   </w:num>
-  <w:num w:numId="9" w16cid:durableId="830370012">
+  <w:num w:numId="9" w16cid:durableId="655651012">
     <w:abstractNumId w:val="11"/>
   </w:num>
-  <w:num w:numId="10" w16cid:durableId="1116557512">
+  <w:num w:numId="10" w16cid:durableId="1945261299">
     <w:abstractNumId w:val="7"/>
   </w:num>
-  <w:num w:numId="11" w16cid:durableId="967199262">
+  <w:num w:numId="11" w16cid:durableId="608465337">
     <w:abstractNumId w:val="10"/>
   </w:num>
-  <w:num w:numId="12" w16cid:durableId="808595681">
+  <w:num w:numId="12" w16cid:durableId="573471165">
     <w:abstractNumId w:val="8"/>
   </w:num>
-  <w:num w:numId="13" w16cid:durableId="706182722">
+  <w:num w:numId="13" w16cid:durableId="1566718859">
     <w:abstractNumId w:val="9"/>
   </w:num>
-  <w:num w:numId="14" w16cid:durableId="389158408">
+  <w:num w:numId="14" w16cid:durableId="722875873">
     <w:abstractNumId w:val="6"/>
   </w:num>
-  <w:num w:numId="15" w16cid:durableId="1741517301">
+  <w:num w:numId="15" w16cid:durableId="1134635217">
     <w:abstractNumId w:val="1"/>
   </w:num>
 </w:numbering>

</xml_diff>